<commit_message>
Lab11 & lab 12 documentation
</commit_message>
<xml_diff>
--- a/lab11/Lab11.docx
+++ b/lab11/Lab11.docx
@@ -1303,7 +1303,22 @@
     <w:p>
       <w:pPr>
         <w:pStyle w:val="ListParagraph"/>
-      </w:pPr>
+        <w:numPr>
+          <w:ilvl w:val="0"/>
+          <w:numId w:val="3"/>
+        </w:numPr>
+      </w:pPr>
+      <w:hyperlink r:id="rId17" w:history="1">
+        <w:r>
+          <w:rPr>
+            <w:rStyle w:val="Hyperlink"/>
+          </w:rPr>
+          <w:t>https://docs.oracle.com/javase/tutorial/jdbc/basics/index.html</w:t>
+        </w:r>
+      </w:hyperlink>
+      <w:r>
+        <w:t xml:space="preserve"> </w:t>
+      </w:r>
     </w:p>
     <w:sectPr>
       <w:pgSz w:w="12240" w:h="15840"/>

</xml_diff>